<commit_message>
add permalinks with manubot
</commit_message>
<xml_diff>
--- a/academic/Kalamazoo 2021 Abstract.docx
+++ b/academic/Kalamazoo 2021 Abstract.docx
@@ -37,31 +37,7 @@
         <w:t xml:space="preserve"> </w:t>
       </w:r>
       <w:r>
-        <w:t xml:space="preserve">Era:</w:t>
-      </w:r>
-      <w:r>
-        <w:t xml:space="preserve"> </w:t>
-      </w:r>
-      <w:r>
-        <w:t xml:space="preserve">Exhibiting</w:t>
-      </w:r>
-      <w:r>
-        <w:t xml:space="preserve"> </w:t>
-      </w:r>
-      <w:r>
-        <w:t xml:space="preserve">Biographies</w:t>
-      </w:r>
-      <w:r>
-        <w:t xml:space="preserve"> </w:t>
-      </w:r>
-      <w:r>
-        <w:t xml:space="preserve">of</w:t>
-      </w:r>
-      <w:r>
-        <w:t xml:space="preserve"> </w:t>
-      </w:r>
-      <w:r>
-        <w:t xml:space="preserve">Bacteria</w:t>
+        <w:t xml:space="preserve">Era</w:t>
       </w:r>
     </w:p>
     <w:p>
@@ -69,36 +45,81 @@
         <w:pStyle w:val="FirstParagraph"/>
       </w:pPr>
       <w:r>
-        <w:t xml:space="preserve"> </w:t>
-      </w:r>
-      <w:r>
-        <w:t xml:space="preserve">This manuscript</w:t>
-      </w:r>
-      <w:r>
-        <w:t xml:space="preserve"> </w:t>
-      </w:r>
-      <w:r>
-        <w:t xml:space="preserve">was automatically generated</w:t>
-      </w:r>
-      <w:r>
-        <w:t xml:space="preserve"> </w:t>
-      </w:r>
-      <w:r>
-        <w:t xml:space="preserve">on May 8, 2021.</w:t>
-      </w:r>
-      <w:r>
-        <w:t xml:space="preserve"> </w:t>
+        <w:rPr>
+          <w:b/>
+        </w:rPr>
+        <w:t xml:space="preserve">Exhibiting Biographies of Bacteria</w:t>
       </w:r>
     </w:p>
     <w:p>
       <w:pPr>
+        <w:pStyle w:val="BodyText"/>
+      </w:pPr>
+      <w:r>
+        <w:t xml:space="preserve"> </w:t>
+      </w:r>
+      <w:r>
+        <w:t xml:space="preserve">This manuscript</w:t>
+      </w:r>
+      <w:r>
+        <w:t xml:space="preserve"> </w:t>
+      </w:r>
+      <w:r>
+        <w:t xml:space="preserve">(</w:t>
+      </w:r>
+      <w:hyperlink r:id="rId20">
+        <w:r>
+          <w:rPr>
+            <w:rStyle w:val="Hyperlink"/>
+          </w:rPr>
+          <w:t xml:space="preserve">permalink</w:t>
+        </w:r>
+      </w:hyperlink>
+      <w:r>
+        <w:t xml:space="preserve">)</w:t>
+      </w:r>
+      <w:r>
+        <w:t xml:space="preserve"> </w:t>
+      </w:r>
+      <w:r>
+        <w:t xml:space="preserve">was automatically generated</w:t>
+      </w:r>
+      <w:r>
+        <w:t xml:space="preserve"> </w:t>
+      </w:r>
+      <w:r>
+        <w:t xml:space="preserve">from</w:t>
+      </w:r>
+      <w:r>
+        <w:t xml:space="preserve"> </w:t>
+      </w:r>
+      <w:hyperlink r:id="rId21">
+        <w:r>
+          <w:rPr>
+            <w:rStyle w:val="Hyperlink"/>
+          </w:rPr>
+          <w:t xml:space="preserve">ktmeaton/obsidian-public@a4b8b2cd</w:t>
+        </w:r>
+      </w:hyperlink>
+      <w:r>
+        <w:t xml:space="preserve"> </w:t>
+      </w:r>
+      <w:r>
+        <w:t xml:space="preserve">on May 8, 2021.</w:t>
+      </w:r>
+      <w:r>
+        <w:t xml:space="preserve"> </w:t>
+      </w:r>
+    </w:p>
+    <w:p>
+      <w:pPr>
         <w:pStyle w:val="Heading2"/>
       </w:pPr>
-      <w:bookmarkStart w:id="20" w:name="authors"/>
+      <w:bookmarkStart w:id="22" w:name="authors"/>
       <w:r>
         <w:t xml:space="preserve">Authors</w:t>
       </w:r>
-      <w:bookmarkEnd w:id="20"/>
+      <w:bookmarkEnd w:id="22"/>
     </w:p>
     <w:p>
       <w:pPr>
@@ -128,68 +149,6 @@
                 <pic:pic>
                   <pic:nvPicPr>
                     <pic:cNvPr descr="images/orcid.svg" id="0" name="Picture"/>
-                    <pic:cNvPicPr>
-                      <a:picLocks noChangeArrowheads="1" noChangeAspect="1"/>
-                    </pic:cNvPicPr>
-                  </pic:nvPicPr>
-                  <pic:blipFill>
-                    <a:blip r:embed="rId21"/>
-                    <a:stretch>
-                      <a:fillRect/>
-                    </a:stretch>
-                  </pic:blipFill>
-                  <pic:spPr bwMode="auto">
-                    <a:xfrm>
-                      <a:off x="0" y="0"/>
-                      <a:ext cx="3810000" cy="2540000"/>
-                    </a:xfrm>
-                    <a:prstGeom prst="rect">
-                      <a:avLst/>
-                    </a:prstGeom>
-                    <a:noFill/>
-                    <a:ln w="9525">
-                      <a:noFill/>
-                      <a:headEnd/>
-                      <a:tailEnd/>
-                    </a:ln>
-                  </pic:spPr>
-                </pic:pic>
-              </a:graphicData>
-            </a:graphic>
-          </wp:inline>
-        </w:drawing>
-      </w:r>
-      <w:r>
-        <w:t xml:space="preserve"> </w:t>
-      </w:r>
-      <w:hyperlink r:id="rId22">
-        <w:r>
-          <w:rPr>
-            <w:rStyle w:val="Hyperlink"/>
-          </w:rPr>
-          <w:t xml:space="preserve">0000-0001-6862-7756</w:t>
-        </w:r>
-      </w:hyperlink>
-      <w:r>
-        <w:t xml:space="preserve"> </w:t>
-      </w:r>
-      <w:r>
-        <w:t xml:space="preserve">·</w:t>
-      </w:r>
-      <w:r>
-        <w:t xml:space="preserve"> </w:t>
-      </w:r>
-      <w:r>
-        <w:drawing>
-          <wp:inline>
-            <wp:extent cx="3810000" cy="2540000"/>
-            <wp:effectExtent b="0" l="0" r="0" t="0"/>
-            <wp:docPr descr="GitHub icon" title="" id="1" name="Picture"/>
-            <a:graphic>
-              <a:graphicData uri="http://schemas.openxmlformats.org/drawingml/2006/picture">
-                <pic:pic>
-                  <pic:nvPicPr>
-                    <pic:cNvPr descr="images/github.svg" id="0" name="Picture"/>
                     <pic:cNvPicPr>
                       <a:picLocks noChangeArrowheads="1" noChangeAspect="1"/>
                     </pic:cNvPicPr>
@@ -225,6 +184,68 @@
         <w:t xml:space="preserve"> </w:t>
       </w:r>
       <w:hyperlink r:id="rId24">
+        <w:r>
+          <w:rPr>
+            <w:rStyle w:val="Hyperlink"/>
+          </w:rPr>
+          <w:t xml:space="preserve">0000-0001-6862-7756</w:t>
+        </w:r>
+      </w:hyperlink>
+      <w:r>
+        <w:t xml:space="preserve"> </w:t>
+      </w:r>
+      <w:r>
+        <w:t xml:space="preserve">·</w:t>
+      </w:r>
+      <w:r>
+        <w:t xml:space="preserve"> </w:t>
+      </w:r>
+      <w:r>
+        <w:drawing>
+          <wp:inline>
+            <wp:extent cx="3810000" cy="2540000"/>
+            <wp:effectExtent b="0" l="0" r="0" t="0"/>
+            <wp:docPr descr="GitHub icon" title="" id="1" name="Picture"/>
+            <a:graphic>
+              <a:graphicData uri="http://schemas.openxmlformats.org/drawingml/2006/picture">
+                <pic:pic>
+                  <pic:nvPicPr>
+                    <pic:cNvPr descr="images/github.svg" id="0" name="Picture"/>
+                    <pic:cNvPicPr>
+                      <a:picLocks noChangeArrowheads="1" noChangeAspect="1"/>
+                    </pic:cNvPicPr>
+                  </pic:nvPicPr>
+                  <pic:blipFill>
+                    <a:blip r:embed="rId25"/>
+                    <a:stretch>
+                      <a:fillRect/>
+                    </a:stretch>
+                  </pic:blipFill>
+                  <pic:spPr bwMode="auto">
+                    <a:xfrm>
+                      <a:off x="0" y="0"/>
+                      <a:ext cx="3810000" cy="2540000"/>
+                    </a:xfrm>
+                    <a:prstGeom prst="rect">
+                      <a:avLst/>
+                    </a:prstGeom>
+                    <a:noFill/>
+                    <a:ln w="9525">
+                      <a:noFill/>
+                      <a:headEnd/>
+                      <a:tailEnd/>
+                    </a:ln>
+                  </pic:spPr>
+                </pic:pic>
+              </a:graphicData>
+            </a:graphic>
+          </wp:inline>
+        </w:drawing>
+      </w:r>
+      <w:r>
+        <w:t xml:space="preserve"> </w:t>
+      </w:r>
+      <w:hyperlink r:id="rId26">
         <w:r>
           <w:rPr>
             <w:rStyle w:val="Hyperlink"/>

</xml_diff>